<commit_message>
danh gia nhap hang
</commit_message>
<xml_diff>
--- a/BaiTapNhom/BT08/DanhGia.docx
+++ b/BaiTapNhom/BT08/DanhGia.docx
@@ -1,6 +1,6 @@
 
 <file path=word/document.xml><?xml version="1.0" encoding="utf-8"?>
-<w:document xmlns:wpc="http://schemas.microsoft.com/office/word/2010/wordprocessingCanvas" xmlns:cx="http://schemas.microsoft.com/office/drawing/2014/chartex" xmlns:cx1="http://schemas.microsoft.com/office/drawing/2015/9/8/chartex" xmlns:cx2="http://schemas.microsoft.com/office/drawing/2015/10/21/chartex" xmlns:mc="http://schemas.openxmlformats.org/markup-compatibility/2006" xmlns:o="urn:schemas-microsoft-com:office:office" xmlns:r="http://schemas.openxmlformats.org/officeDocument/2006/relationships" xmlns:m="http://schemas.openxmlformats.org/officeDocument/2006/math" xmlns:v="urn:schemas-microsoft-com:vml" xmlns:wp14="http://schemas.microsoft.com/office/word/2010/wordprocessingDrawing" xmlns:wp="http://schemas.openxmlformats.org/drawingml/2006/wordprocessingDrawing" xmlns:w10="urn:schemas-microsoft-com:office:word" xmlns:w="http://schemas.openxmlformats.org/wordprocessingml/2006/main" xmlns:w14="http://schemas.microsoft.com/office/word/2010/wordml" xmlns:w15="http://schemas.microsoft.com/office/word/2012/wordml" xmlns:w16se="http://schemas.microsoft.com/office/word/2015/wordml/symex" xmlns:wpg="http://schemas.microsoft.com/office/word/2010/wordprocessingGroup" xmlns:wpi="http://schemas.microsoft.com/office/word/2010/wordprocessingInk" xmlns:wne="http://schemas.microsoft.com/office/word/2006/wordml" xmlns:wps="http://schemas.microsoft.com/office/word/2010/wordprocessingShape" mc:Ignorable="w14 w15 w16se wp14">
+<w:document xmlns:wpc="http://schemas.microsoft.com/office/word/2010/wordprocessingCanvas" xmlns:mc="http://schemas.openxmlformats.org/markup-compatibility/2006" xmlns:o="urn:schemas-microsoft-com:office:office" xmlns:r="http://schemas.openxmlformats.org/officeDocument/2006/relationships" xmlns:m="http://schemas.openxmlformats.org/officeDocument/2006/math" xmlns:v="urn:schemas-microsoft-com:vml" xmlns:wp14="http://schemas.microsoft.com/office/word/2010/wordprocessingDrawing" xmlns:wp="http://schemas.openxmlformats.org/drawingml/2006/wordprocessingDrawing" xmlns:w10="urn:schemas-microsoft-com:office:word" xmlns:w="http://schemas.openxmlformats.org/wordprocessingml/2006/main" xmlns:w14="http://schemas.microsoft.com/office/word/2010/wordml" xmlns:w15="http://schemas.microsoft.com/office/word/2012/wordml" xmlns:wpg="http://schemas.microsoft.com/office/word/2010/wordprocessingGroup" xmlns:wpi="http://schemas.microsoft.com/office/word/2010/wordprocessingInk" xmlns:wne="http://schemas.microsoft.com/office/word/2006/wordml" xmlns:wps="http://schemas.microsoft.com/office/word/2010/wordprocessingShape" mc:Ignorable="w14 w15 wp14">
   <w:body>
     <w:p>
       <w:pPr>
@@ -487,6 +487,92 @@
       <w:tr>
         <w:tc>
           <w:tcPr>
+            <w:tcW w:w="643" w:type="dxa"/>
+          </w:tcPr>
+          <w:p>
+            <w:pPr>
+              <w:rPr>
+                <w:rFonts w:ascii="Times New Roman" w:hAnsi="Times New Roman" w:cs="Times New Roman"/>
+                <w:sz w:val="24"/>
+                <w:szCs w:val="24"/>
+              </w:rPr>
+            </w:pPr>
+            <w:r>
+              <w:rPr>
+                <w:rFonts w:ascii="Times New Roman" w:hAnsi="Times New Roman" w:cs="Times New Roman"/>
+                <w:sz w:val="24"/>
+                <w:szCs w:val="24"/>
+              </w:rPr>
+              <w:t>4</w:t>
+            </w:r>
+          </w:p>
+        </w:tc>
+        <w:tc>
+          <w:tcPr>
+            <w:tcW w:w="5022" w:type="dxa"/>
+          </w:tcPr>
+          <w:p>
+            <w:pPr>
+              <w:rPr>
+                <w:rFonts w:ascii="Times New Roman" w:hAnsi="Times New Roman" w:cs="Times New Roman"/>
+                <w:sz w:val="24"/>
+                <w:szCs w:val="24"/>
+              </w:rPr>
+            </w:pPr>
+            <w:r>
+              <w:rPr>
+                <w:rFonts w:ascii="Times New Roman" w:hAnsi="Times New Roman" w:cs="Times New Roman"/>
+                <w:sz w:val="24"/>
+                <w:szCs w:val="24"/>
+              </w:rPr>
+              <w:t>Nhập hàng - 1542279</w:t>
+            </w:r>
+          </w:p>
+        </w:tc>
+        <w:tc>
+          <w:tcPr>
+            <w:tcW w:w="1843" w:type="dxa"/>
+          </w:tcPr>
+          <w:p>
+            <w:pPr>
+              <w:rPr>
+                <w:rFonts w:ascii="ArialMT" w:hAnsi="ArialMT"/>
+                <w:color w:val="000000"/>
+              </w:rPr>
+            </w:pPr>
+            <w:r>
+              <w:rPr>
+                <w:rFonts w:ascii="ArialMT" w:hAnsi="ArialMT"/>
+                <w:color w:val="000000"/>
+              </w:rPr>
+              <w:t>7</w:t>
+            </w:r>
+          </w:p>
+        </w:tc>
+        <w:tc>
+          <w:tcPr>
+            <w:tcW w:w="1842" w:type="dxa"/>
+          </w:tcPr>
+          <w:p>
+            <w:pPr>
+              <w:rPr>
+                <w:rFonts w:ascii="ArialMT" w:hAnsi="ArialMT"/>
+                <w:color w:val="000000"/>
+              </w:rPr>
+            </w:pPr>
+            <w:r>
+              <w:rPr>
+                <w:rFonts w:ascii="ArialMT" w:hAnsi="ArialMT"/>
+                <w:color w:val="000000"/>
+              </w:rPr>
+              <w:t>7</w:t>
+            </w:r>
+          </w:p>
+        </w:tc>
+      </w:tr>
+      <w:tr>
+        <w:tc>
+          <w:tcPr>
             <w:tcW w:w="5665" w:type="dxa"/>
             <w:gridSpan w:val="2"/>
           </w:tcPr>
@@ -542,8 +628,6 @@
                 <w:szCs w:val="24"/>
               </w:rPr>
             </w:pPr>
-            <w:bookmarkStart w:id="0" w:name="_GoBack"/>
-            <w:bookmarkEnd w:id="0"/>
           </w:p>
         </w:tc>
       </w:tr>
@@ -555,6 +639,8 @@
           <w:lang w:val="vi-VN"/>
         </w:rPr>
       </w:pPr>
+      <w:bookmarkStart w:id="0" w:name="_GoBack"/>
+      <w:bookmarkEnd w:id="0"/>
     </w:p>
     <w:sectPr>
       <w:headerReference w:type="default" r:id="rId6"/>
@@ -568,7 +654,7 @@
 </file>
 
 <file path=word/endnotes.xml><?xml version="1.0" encoding="utf-8"?>
-<w:endnotes xmlns:wpc="http://schemas.microsoft.com/office/word/2010/wordprocessingCanvas" xmlns:cx="http://schemas.microsoft.com/office/drawing/2014/chartex" xmlns:cx1="http://schemas.microsoft.com/office/drawing/2015/9/8/chartex" xmlns:cx2="http://schemas.microsoft.com/office/drawing/2015/10/21/chartex" xmlns:mc="http://schemas.openxmlformats.org/markup-compatibility/2006" xmlns:o="urn:schemas-microsoft-com:office:office" xmlns:r="http://schemas.openxmlformats.org/officeDocument/2006/relationships" xmlns:m="http://schemas.openxmlformats.org/officeDocument/2006/math" xmlns:v="urn:schemas-microsoft-com:vml" xmlns:wp14="http://schemas.microsoft.com/office/word/2010/wordprocessingDrawing" xmlns:wp="http://schemas.openxmlformats.org/drawingml/2006/wordprocessingDrawing" xmlns:w10="urn:schemas-microsoft-com:office:word" xmlns:w="http://schemas.openxmlformats.org/wordprocessingml/2006/main" xmlns:w14="http://schemas.microsoft.com/office/word/2010/wordml" xmlns:w15="http://schemas.microsoft.com/office/word/2012/wordml" xmlns:w16se="http://schemas.microsoft.com/office/word/2015/wordml/symex" xmlns:wpg="http://schemas.microsoft.com/office/word/2010/wordprocessingGroup" xmlns:wpi="http://schemas.microsoft.com/office/word/2010/wordprocessingInk" xmlns:wne="http://schemas.microsoft.com/office/word/2006/wordml" xmlns:wps="http://schemas.microsoft.com/office/word/2010/wordprocessingShape" mc:Ignorable="w14 w15 w16se wp14">
+<w:endnotes xmlns:wpc="http://schemas.microsoft.com/office/word/2010/wordprocessingCanvas" xmlns:mc="http://schemas.openxmlformats.org/markup-compatibility/2006" xmlns:o="urn:schemas-microsoft-com:office:office" xmlns:r="http://schemas.openxmlformats.org/officeDocument/2006/relationships" xmlns:m="http://schemas.openxmlformats.org/officeDocument/2006/math" xmlns:v="urn:schemas-microsoft-com:vml" xmlns:wp14="http://schemas.microsoft.com/office/word/2010/wordprocessingDrawing" xmlns:wp="http://schemas.openxmlformats.org/drawingml/2006/wordprocessingDrawing" xmlns:w10="urn:schemas-microsoft-com:office:word" xmlns:w="http://schemas.openxmlformats.org/wordprocessingml/2006/main" xmlns:w14="http://schemas.microsoft.com/office/word/2010/wordml" xmlns:w15="http://schemas.microsoft.com/office/word/2012/wordml" xmlns:wpg="http://schemas.microsoft.com/office/word/2010/wordprocessingGroup" xmlns:wpi="http://schemas.microsoft.com/office/word/2010/wordprocessingInk" xmlns:wne="http://schemas.microsoft.com/office/word/2006/wordml" xmlns:wps="http://schemas.microsoft.com/office/word/2010/wordprocessingShape" mc:Ignorable="w14 w15 wp14">
   <w:endnote w:type="separator" w:id="-1">
     <w:p>
       <w:pPr>
@@ -593,7 +679,7 @@
 </file>
 
 <file path=word/footnotes.xml><?xml version="1.0" encoding="utf-8"?>
-<w:footnotes xmlns:wpc="http://schemas.microsoft.com/office/word/2010/wordprocessingCanvas" xmlns:cx="http://schemas.microsoft.com/office/drawing/2014/chartex" xmlns:cx1="http://schemas.microsoft.com/office/drawing/2015/9/8/chartex" xmlns:cx2="http://schemas.microsoft.com/office/drawing/2015/10/21/chartex" xmlns:mc="http://schemas.openxmlformats.org/markup-compatibility/2006" xmlns:o="urn:schemas-microsoft-com:office:office" xmlns:r="http://schemas.openxmlformats.org/officeDocument/2006/relationships" xmlns:m="http://schemas.openxmlformats.org/officeDocument/2006/math" xmlns:v="urn:schemas-microsoft-com:vml" xmlns:wp14="http://schemas.microsoft.com/office/word/2010/wordprocessingDrawing" xmlns:wp="http://schemas.openxmlformats.org/drawingml/2006/wordprocessingDrawing" xmlns:w10="urn:schemas-microsoft-com:office:word" xmlns:w="http://schemas.openxmlformats.org/wordprocessingml/2006/main" xmlns:w14="http://schemas.microsoft.com/office/word/2010/wordml" xmlns:w15="http://schemas.microsoft.com/office/word/2012/wordml" xmlns:w16se="http://schemas.microsoft.com/office/word/2015/wordml/symex" xmlns:wpg="http://schemas.microsoft.com/office/word/2010/wordprocessingGroup" xmlns:wpi="http://schemas.microsoft.com/office/word/2010/wordprocessingInk" xmlns:wne="http://schemas.microsoft.com/office/word/2006/wordml" xmlns:wps="http://schemas.microsoft.com/office/word/2010/wordprocessingShape" mc:Ignorable="w14 w15 w16se wp14">
+<w:footnotes xmlns:wpc="http://schemas.microsoft.com/office/word/2010/wordprocessingCanvas" xmlns:mc="http://schemas.openxmlformats.org/markup-compatibility/2006" xmlns:o="urn:schemas-microsoft-com:office:office" xmlns:r="http://schemas.openxmlformats.org/officeDocument/2006/relationships" xmlns:m="http://schemas.openxmlformats.org/officeDocument/2006/math" xmlns:v="urn:schemas-microsoft-com:vml" xmlns:wp14="http://schemas.microsoft.com/office/word/2010/wordprocessingDrawing" xmlns:wp="http://schemas.openxmlformats.org/drawingml/2006/wordprocessingDrawing" xmlns:w10="urn:schemas-microsoft-com:office:word" xmlns:w="http://schemas.openxmlformats.org/wordprocessingml/2006/main" xmlns:w14="http://schemas.microsoft.com/office/word/2010/wordml" xmlns:w15="http://schemas.microsoft.com/office/word/2012/wordml" xmlns:wpg="http://schemas.microsoft.com/office/word/2010/wordprocessingGroup" xmlns:wpi="http://schemas.microsoft.com/office/word/2010/wordprocessingInk" xmlns:wne="http://schemas.microsoft.com/office/word/2006/wordml" xmlns:wps="http://schemas.microsoft.com/office/word/2010/wordprocessingShape" mc:Ignorable="w14 w15 wp14">
   <w:footnote w:type="separator" w:id="-1">
     <w:p>
       <w:pPr>
@@ -618,7 +704,7 @@
 </file>
 
 <file path=word/header1.xml><?xml version="1.0" encoding="utf-8"?>
-<w:hdr xmlns:wpc="http://schemas.microsoft.com/office/word/2010/wordprocessingCanvas" xmlns:cx="http://schemas.microsoft.com/office/drawing/2014/chartex" xmlns:cx1="http://schemas.microsoft.com/office/drawing/2015/9/8/chartex" xmlns:cx2="http://schemas.microsoft.com/office/drawing/2015/10/21/chartex" xmlns:mc="http://schemas.openxmlformats.org/markup-compatibility/2006" xmlns:o="urn:schemas-microsoft-com:office:office" xmlns:r="http://schemas.openxmlformats.org/officeDocument/2006/relationships" xmlns:m="http://schemas.openxmlformats.org/officeDocument/2006/math" xmlns:v="urn:schemas-microsoft-com:vml" xmlns:wp14="http://schemas.microsoft.com/office/word/2010/wordprocessingDrawing" xmlns:wp="http://schemas.openxmlformats.org/drawingml/2006/wordprocessingDrawing" xmlns:w10="urn:schemas-microsoft-com:office:word" xmlns:w="http://schemas.openxmlformats.org/wordprocessingml/2006/main" xmlns:w14="http://schemas.microsoft.com/office/word/2010/wordml" xmlns:w15="http://schemas.microsoft.com/office/word/2012/wordml" xmlns:w16se="http://schemas.microsoft.com/office/word/2015/wordml/symex" xmlns:wpg="http://schemas.microsoft.com/office/word/2010/wordprocessingGroup" xmlns:wpi="http://schemas.microsoft.com/office/word/2010/wordprocessingInk" xmlns:wne="http://schemas.microsoft.com/office/word/2006/wordml" xmlns:wps="http://schemas.microsoft.com/office/word/2010/wordprocessingShape" mc:Ignorable="w14 w15 w16se wp14">
+<w:hdr xmlns:wpc="http://schemas.microsoft.com/office/word/2010/wordprocessingCanvas" xmlns:mc="http://schemas.openxmlformats.org/markup-compatibility/2006" xmlns:o="urn:schemas-microsoft-com:office:office" xmlns:r="http://schemas.openxmlformats.org/officeDocument/2006/relationships" xmlns:m="http://schemas.openxmlformats.org/officeDocument/2006/math" xmlns:v="urn:schemas-microsoft-com:vml" xmlns:wp14="http://schemas.microsoft.com/office/word/2010/wordprocessingDrawing" xmlns:wp="http://schemas.openxmlformats.org/drawingml/2006/wordprocessingDrawing" xmlns:w10="urn:schemas-microsoft-com:office:word" xmlns:w="http://schemas.openxmlformats.org/wordprocessingml/2006/main" xmlns:w14="http://schemas.microsoft.com/office/word/2010/wordml" xmlns:w15="http://schemas.microsoft.com/office/word/2012/wordml" xmlns:wpg="http://schemas.microsoft.com/office/word/2010/wordprocessingGroup" xmlns:wpi="http://schemas.microsoft.com/office/word/2010/wordprocessingInk" xmlns:wne="http://schemas.microsoft.com/office/word/2006/wordml" xmlns:wps="http://schemas.microsoft.com/office/word/2010/wordprocessingShape" mc:Ignorable="w14 w15 wp14">
   <w:p>
     <w:pPr>
       <w:pStyle w:val="Header"/>
@@ -656,7 +742,7 @@
 </file>
 
 <file path=word/styles.xml><?xml version="1.0" encoding="utf-8"?>
-<w:styles xmlns:mc="http://schemas.openxmlformats.org/markup-compatibility/2006" xmlns:r="http://schemas.openxmlformats.org/officeDocument/2006/relationships" xmlns:w="http://schemas.openxmlformats.org/wordprocessingml/2006/main" xmlns:w14="http://schemas.microsoft.com/office/word/2010/wordml" xmlns:w15="http://schemas.microsoft.com/office/word/2012/wordml" xmlns:w16se="http://schemas.microsoft.com/office/word/2015/wordml/symex" mc:Ignorable="w14 w15 w16se">
+<w:styles xmlns:mc="http://schemas.openxmlformats.org/markup-compatibility/2006" xmlns:r="http://schemas.openxmlformats.org/officeDocument/2006/relationships" xmlns:w="http://schemas.openxmlformats.org/wordprocessingml/2006/main" xmlns:w14="http://schemas.microsoft.com/office/word/2010/wordml" xmlns:w15="http://schemas.microsoft.com/office/word/2012/wordml" mc:Ignorable="w14 w15">
   <w:docDefaults>
     <w:rPrDefault>
       <w:rPr>
@@ -672,7 +758,7 @@
       </w:pPr>
     </w:pPrDefault>
   </w:docDefaults>
-  <w:latentStyles w:defLockedState="0" w:defUIPriority="99" w:defSemiHidden="0" w:defUnhideWhenUsed="0" w:defQFormat="0" w:count="373">
+  <w:latentStyles w:defLockedState="0" w:defUIPriority="99" w:defSemiHidden="0" w:defUnhideWhenUsed="0" w:defQFormat="0" w:count="371">
     <w:lsdException w:name="Normal" w:uiPriority="0" w:qFormat="1"/>
     <w:lsdException w:name="heading 1" w:uiPriority="9" w:qFormat="1"/>
     <w:lsdException w:name="heading 2" w:semiHidden="1" w:uiPriority="9" w:unhideWhenUsed="1" w:qFormat="1"/>
@@ -778,6 +864,7 @@
     <w:lsdException w:name="HTML Sample" w:semiHidden="1" w:unhideWhenUsed="1"/>
     <w:lsdException w:name="HTML Typewriter" w:semiHidden="1" w:unhideWhenUsed="1"/>
     <w:lsdException w:name="HTML Variable" w:semiHidden="1" w:unhideWhenUsed="1"/>
+    <w:lsdException w:name="Normal Table" w:semiHidden="1" w:unhideWhenUsed="1"/>
     <w:lsdException w:name="annotation subject" w:semiHidden="1" w:unhideWhenUsed="1"/>
     <w:lsdException w:name="No List" w:semiHidden="1" w:unhideWhenUsed="1"/>
     <w:lsdException w:name="Outline List 1" w:semiHidden="1" w:unhideWhenUsed="1"/>
@@ -823,9 +910,11 @@
     <w:lsdException w:name="Table Subtle 1" w:semiHidden="1" w:unhideWhenUsed="1"/>
     <w:lsdException w:name="Table Subtle 2" w:semiHidden="1" w:unhideWhenUsed="1"/>
     <w:lsdException w:name="Table Web 1" w:semiHidden="1" w:unhideWhenUsed="1"/>
+    <w:lsdException w:name="Table Web 2" w:semiHidden="1" w:unhideWhenUsed="1"/>
     <w:lsdException w:name="Table Web 3" w:semiHidden="1" w:unhideWhenUsed="1"/>
     <w:lsdException w:name="Balloon Text" w:semiHidden="1" w:unhideWhenUsed="1"/>
     <w:lsdException w:name="Table Grid" w:uiPriority="39"/>
+    <w:lsdException w:name="Table Theme" w:semiHidden="1" w:unhideWhenUsed="1"/>
     <w:lsdException w:name="Placeholder Text" w:semiHidden="1"/>
     <w:lsdException w:name="No Spacing" w:uiPriority="1" w:qFormat="1"/>
     <w:lsdException w:name="Light Shading" w:uiPriority="60"/>
@@ -1041,8 +1130,6 @@
     <w:lsdException w:name="List Table 5 Dark Accent 6" w:uiPriority="50"/>
     <w:lsdException w:name="List Table 6 Colorful Accent 6" w:uiPriority="51"/>
     <w:lsdException w:name="List Table 7 Colorful Accent 6" w:uiPriority="52"/>
-    <w:lsdException w:name="Mention" w:semiHidden="1" w:unhideWhenUsed="1"/>
-    <w:lsdException w:name="Smart Hyperlink" w:semiHidden="1" w:unhideWhenUsed="1"/>
   </w:latentStyles>
   <w:style w:type="paragraph" w:default="1" w:styleId="Normal">
     <w:name w:val="Normal"/>

</xml_diff>